<commit_message>
4.2 backup : z quite okay, accuracy not good
</commit_message>
<xml_diff>
--- a/Tuning of ex4.docx
+++ b/Tuning of ex4.docx
@@ -13,21 +13,7 @@
         <w:rPr>
           <w:lang w:val="en-GB"/>
         </w:rPr>
-        <w:t xml:space="preserve">Bit more </w:t>
-      </w:r>
-      <w:proofErr w:type="spellStart"/>
-      <w:r>
-        <w:rPr>
-          <w:lang w:val="en-GB"/>
-        </w:rPr>
-        <w:t>agressive</w:t>
-      </w:r>
-      <w:proofErr w:type="spellEnd"/>
-      <w:r>
-        <w:rPr>
-          <w:lang w:val="en-GB"/>
-        </w:rPr>
-        <w:t xml:space="preserve"> z tha</w:t>
+        <w:t>Bit more agressive z tha</w:t>
       </w:r>
       <w:r>
         <w:rPr>
@@ -38,15 +24,7 @@
     </w:p>
     <w:p>
       <w:r>
-        <w:t>Q = [1 0 ; 0 10] (</w:t>
-      </w:r>
-      <w:proofErr w:type="spellStart"/>
-      <w:r>
-        <w:t>équivallent</w:t>
-      </w:r>
-      <w:proofErr w:type="spellEnd"/>
-      <w:r>
-        <w:t xml:space="preserve"> à diminuer R)</w:t>
+        <w:t>Q = [1 0 ; 0 10] (équivallent à diminuer R)</w:t>
       </w:r>
     </w:p>
     <w:p>
@@ -67,7 +45,7 @@
                     <pic:cNvPicPr/>
                   </pic:nvPicPr>
                   <pic:blipFill>
-                    <a:blip r:embed="rId4"/>
+                    <a:blip r:embed="rId5"/>
                     <a:stretch>
                       <a:fillRect/>
                     </a:stretch>
@@ -106,7 +84,7 @@
                     <pic:cNvPicPr/>
                   </pic:nvPicPr>
                   <pic:blipFill>
-                    <a:blip r:embed="rId5"/>
+                    <a:blip r:embed="rId6"/>
                     <a:stretch>
                       <a:fillRect/>
                     </a:stretch>
@@ -138,21 +116,7 @@
         <w:rPr>
           <w:lang w:val="en-GB"/>
         </w:rPr>
-        <w:t xml:space="preserve">More </w:t>
-      </w:r>
-      <w:proofErr w:type="spellStart"/>
-      <w:r>
-        <w:rPr>
-          <w:lang w:val="en-GB"/>
-        </w:rPr>
-        <w:t>agressive</w:t>
-      </w:r>
-      <w:proofErr w:type="spellEnd"/>
-      <w:r>
-        <w:rPr>
-          <w:lang w:val="en-GB"/>
-        </w:rPr>
-        <w:t xml:space="preserve"> weights o</w:t>
+        <w:t>More agressive weights o</w:t>
       </w:r>
       <w:r>
         <w:rPr>
@@ -171,21 +135,7 @@
         <w:rPr>
           <w:lang w:val="en-GB"/>
         </w:rPr>
-        <w:t xml:space="preserve">Q = [1 </w:t>
-      </w:r>
-      <w:proofErr w:type="gramStart"/>
-      <w:r>
-        <w:rPr>
-          <w:lang w:val="en-GB"/>
-        </w:rPr>
-        <w:t>0 ;</w:t>
-      </w:r>
-      <w:proofErr w:type="gramEnd"/>
-      <w:r>
-        <w:rPr>
-          <w:lang w:val="en-GB"/>
-        </w:rPr>
-        <w:t xml:space="preserve"> 0 100]</w:t>
+        <w:t>Q = [1 0 ; 0 100]</w:t>
       </w:r>
     </w:p>
     <w:p>
@@ -207,7 +157,7 @@
                     <pic:cNvPicPr/>
                   </pic:nvPicPr>
                   <pic:blipFill>
-                    <a:blip r:embed="rId6"/>
+                    <a:blip r:embed="rId7"/>
                     <a:stretch>
                       <a:fillRect/>
                     </a:stretch>
@@ -244,7 +194,7 @@
                     <pic:cNvPicPr/>
                   </pic:nvPicPr>
                   <pic:blipFill>
-                    <a:blip r:embed="rId7"/>
+                    <a:blip r:embed="rId8"/>
                     <a:stretch>
                       <a:fillRect/>
                     </a:stretch>
@@ -312,7 +262,7 @@
                     <pic:cNvPicPr/>
                   </pic:nvPicPr>
                   <pic:blipFill>
-                    <a:blip r:embed="rId8"/>
+                    <a:blip r:embed="rId9"/>
                     <a:stretch>
                       <a:fillRect/>
                     </a:stretch>
@@ -359,7 +309,7 @@
                     <pic:cNvPicPr/>
                   </pic:nvPicPr>
                   <pic:blipFill>
-                    <a:blip r:embed="rId9"/>
+                    <a:blip r:embed="rId10"/>
                     <a:stretch>
                       <a:fillRect/>
                     </a:stretch>
@@ -428,7 +378,7 @@
                     <pic:cNvPicPr/>
                   </pic:nvPicPr>
                   <pic:blipFill>
-                    <a:blip r:embed="rId10"/>
+                    <a:blip r:embed="rId11"/>
                     <a:stretch>
                       <a:fillRect/>
                     </a:stretch>
@@ -475,7 +425,7 @@
                     <pic:cNvPicPr/>
                   </pic:nvPicPr>
                   <pic:blipFill>
-                    <a:blip r:embed="rId11"/>
+                    <a:blip r:embed="rId12"/>
                     <a:stretch>
                       <a:fillRect/>
                     </a:stretch>
@@ -494,6 +444,227 @@
             </a:graphic>
           </wp:inline>
         </w:drawing>
+      </w:r>
+    </w:p>
+    <w:p>
+      <w:pPr>
+        <w:pStyle w:val="Heading1"/>
+        <w:rPr>
+          <w:lang w:val="en-GB"/>
+        </w:rPr>
+      </w:pPr>
+      <w:r>
+        <w:rPr>
+          <w:lang w:val="en-GB"/>
+        </w:rPr>
+        <w:lastRenderedPageBreak/>
+        <w:t>Soft constraints</w:t>
+      </w:r>
+    </w:p>
+    <w:p>
+      <w:pPr>
+        <w:rPr>
+          <w:lang w:val="en-GB"/>
+        </w:rPr>
+      </w:pPr>
+      <w:r>
+        <w:rPr>
+          <w:lang w:val="en-GB"/>
+        </w:rPr>
+        <w:drawing>
+          <wp:inline distT="0" distB="0" distL="0" distR="0" wp14:anchorId="68EFCC1E" wp14:editId="52769A47">
+            <wp:extent cx="4968671" cy="4618120"/>
+            <wp:effectExtent l="0" t="0" r="3810" b="0"/>
+            <wp:docPr id="10" name="Picture 10" descr="Chart&#10;&#10;Description automatically generated"/>
+            <wp:cNvGraphicFramePr>
+              <a:graphicFrameLocks xmlns:a="http://schemas.openxmlformats.org/drawingml/2006/main" noChangeAspect="1"/>
+            </wp:cNvGraphicFramePr>
+            <a:graphic xmlns:a="http://schemas.openxmlformats.org/drawingml/2006/main">
+              <a:graphicData uri="http://schemas.openxmlformats.org/drawingml/2006/picture">
+                <pic:pic xmlns:pic="http://schemas.openxmlformats.org/drawingml/2006/picture">
+                  <pic:nvPicPr>
+                    <pic:cNvPr id="10" name="Picture 10" descr="Chart&#10;&#10;Description automatically generated"/>
+                    <pic:cNvPicPr/>
+                  </pic:nvPicPr>
+                  <pic:blipFill>
+                    <a:blip r:embed="rId13"/>
+                    <a:stretch>
+                      <a:fillRect/>
+                    </a:stretch>
+                  </pic:blipFill>
+                  <pic:spPr>
+                    <a:xfrm>
+                      <a:off x="0" y="0"/>
+                      <a:ext cx="4968671" cy="4618120"/>
+                    </a:xfrm>
+                    <a:prstGeom prst="rect">
+                      <a:avLst/>
+                    </a:prstGeom>
+                  </pic:spPr>
+                </pic:pic>
+              </a:graphicData>
+            </a:graphic>
+          </wp:inline>
+        </w:drawing>
+      </w:r>
+    </w:p>
+    <w:p>
+      <w:pPr>
+        <w:rPr>
+          <w:lang w:val="en-GB"/>
+        </w:rPr>
+      </w:pPr>
+      <w:r>
+        <w:rPr>
+          <w:lang w:val="en-GB"/>
+        </w:rPr>
+        <w:drawing>
+          <wp:inline distT="0" distB="0" distL="0" distR="0" wp14:anchorId="40AE3EF1" wp14:editId="77B17C6A">
+            <wp:extent cx="3025402" cy="1280271"/>
+            <wp:effectExtent l="0" t="0" r="3810" b="0"/>
+            <wp:docPr id="11" name="Picture 11" descr="Text&#10;&#10;Description automatically generated"/>
+            <wp:cNvGraphicFramePr>
+              <a:graphicFrameLocks xmlns:a="http://schemas.openxmlformats.org/drawingml/2006/main" noChangeAspect="1"/>
+            </wp:cNvGraphicFramePr>
+            <a:graphic xmlns:a="http://schemas.openxmlformats.org/drawingml/2006/main">
+              <a:graphicData uri="http://schemas.openxmlformats.org/drawingml/2006/picture">
+                <pic:pic xmlns:pic="http://schemas.openxmlformats.org/drawingml/2006/picture">
+                  <pic:nvPicPr>
+                    <pic:cNvPr id="11" name="Picture 11" descr="Text&#10;&#10;Description automatically generated"/>
+                    <pic:cNvPicPr/>
+                  </pic:nvPicPr>
+                  <pic:blipFill>
+                    <a:blip r:embed="rId14"/>
+                    <a:stretch>
+                      <a:fillRect/>
+                    </a:stretch>
+                  </pic:blipFill>
+                  <pic:spPr>
+                    <a:xfrm>
+                      <a:off x="0" y="0"/>
+                      <a:ext cx="3025402" cy="1280271"/>
+                    </a:xfrm>
+                    <a:prstGeom prst="rect">
+                      <a:avLst/>
+                    </a:prstGeom>
+                  </pic:spPr>
+                </pic:pic>
+              </a:graphicData>
+            </a:graphic>
+          </wp:inline>
+        </w:drawing>
+      </w:r>
+      <w:r>
+        <w:rPr>
+          <w:lang w:val="en-GB"/>
+        </w:rPr>
+        <w:t>Z</w:t>
+      </w:r>
+    </w:p>
+    <w:p>
+      <w:pPr>
+        <w:rPr>
+          <w:lang w:val="en-GB"/>
+        </w:rPr>
+      </w:pPr>
+      <w:r>
+        <w:rPr>
+          <w:lang w:val="en-GB"/>
+        </w:rPr>
+        <w:drawing>
+          <wp:inline distT="0" distB="0" distL="0" distR="0" wp14:anchorId="6D1A6FF3" wp14:editId="2A45B7DD">
+            <wp:extent cx="3177815" cy="1348857"/>
+            <wp:effectExtent l="0" t="0" r="3810" b="3810"/>
+            <wp:docPr id="12" name="Picture 12" descr="Text, letter&#10;&#10;Description automatically generated"/>
+            <wp:cNvGraphicFramePr>
+              <a:graphicFrameLocks xmlns:a="http://schemas.openxmlformats.org/drawingml/2006/main" noChangeAspect="1"/>
+            </wp:cNvGraphicFramePr>
+            <a:graphic xmlns:a="http://schemas.openxmlformats.org/drawingml/2006/main">
+              <a:graphicData uri="http://schemas.openxmlformats.org/drawingml/2006/picture">
+                <pic:pic xmlns:pic="http://schemas.openxmlformats.org/drawingml/2006/picture">
+                  <pic:nvPicPr>
+                    <pic:cNvPr id="12" name="Picture 12" descr="Text, letter&#10;&#10;Description automatically generated"/>
+                    <pic:cNvPicPr/>
+                  </pic:nvPicPr>
+                  <pic:blipFill>
+                    <a:blip r:embed="rId15"/>
+                    <a:stretch>
+                      <a:fillRect/>
+                    </a:stretch>
+                  </pic:blipFill>
+                  <pic:spPr>
+                    <a:xfrm>
+                      <a:off x="0" y="0"/>
+                      <a:ext cx="3177815" cy="1348857"/>
+                    </a:xfrm>
+                    <a:prstGeom prst="rect">
+                      <a:avLst/>
+                    </a:prstGeom>
+                  </pic:spPr>
+                </pic:pic>
+              </a:graphicData>
+            </a:graphic>
+          </wp:inline>
+        </w:drawing>
+      </w:r>
+      <w:r>
+        <w:rPr>
+          <w:lang w:val="en-GB"/>
+        </w:rPr>
+        <w:t>Y X</w:t>
+      </w:r>
+    </w:p>
+    <w:p>
+      <w:pPr>
+        <w:rPr>
+          <w:lang w:val="en-GB"/>
+        </w:rPr>
+      </w:pPr>
+      <w:r>
+        <w:rPr>
+          <w:lang w:val="en-GB"/>
+        </w:rPr>
+        <w:drawing>
+          <wp:inline distT="0" distB="0" distL="0" distR="0" wp14:anchorId="6B5635FE" wp14:editId="6562396D">
+            <wp:extent cx="2080440" cy="617273"/>
+            <wp:effectExtent l="0" t="0" r="0" b="0"/>
+            <wp:docPr id="13" name="Picture 13" descr="Text&#10;&#10;Description automatically generated"/>
+            <wp:cNvGraphicFramePr>
+              <a:graphicFrameLocks xmlns:a="http://schemas.openxmlformats.org/drawingml/2006/main" noChangeAspect="1"/>
+            </wp:cNvGraphicFramePr>
+            <a:graphic xmlns:a="http://schemas.openxmlformats.org/drawingml/2006/main">
+              <a:graphicData uri="http://schemas.openxmlformats.org/drawingml/2006/picture">
+                <pic:pic xmlns:pic="http://schemas.openxmlformats.org/drawingml/2006/picture">
+                  <pic:nvPicPr>
+                    <pic:cNvPr id="13" name="Picture 13" descr="Text&#10;&#10;Description automatically generated"/>
+                    <pic:cNvPicPr/>
+                  </pic:nvPicPr>
+                  <pic:blipFill>
+                    <a:blip r:embed="rId16"/>
+                    <a:stretch>
+                      <a:fillRect/>
+                    </a:stretch>
+                  </pic:blipFill>
+                  <pic:spPr>
+                    <a:xfrm>
+                      <a:off x="0" y="0"/>
+                      <a:ext cx="2080440" cy="617273"/>
+                    </a:xfrm>
+                    <a:prstGeom prst="rect">
+                      <a:avLst/>
+                    </a:prstGeom>
+                  </pic:spPr>
+                </pic:pic>
+              </a:graphicData>
+            </a:graphic>
+          </wp:inline>
+        </w:drawing>
+      </w:r>
+      <w:r>
+        <w:rPr>
+          <w:lang w:val="en-GB"/>
+        </w:rPr>
+        <w:t>roll</w:t>
       </w:r>
     </w:p>
     <w:sectPr>
@@ -1262,4 +1433,16 @@
     </a:ext>
   </a:extLst>
 </a:theme>
+</file>
+
+<file path=customXml/item1.xml><?xml version="1.0" encoding="utf-8"?>
+<b:Sources xmlns:b="http://schemas.openxmlformats.org/officeDocument/2006/bibliography" xmlns="http://schemas.openxmlformats.org/officeDocument/2006/bibliography" SelectedStyle="\APASixthEditionOfficeOnline.xsl" StyleName="APA" Version="6"/>
+</file>
+
+<file path=customXml/itemProps1.xml><?xml version="1.0" encoding="utf-8"?>
+<ds:datastoreItem xmlns:ds="http://schemas.openxmlformats.org/officeDocument/2006/customXml" ds:itemID="{2E13105B-FA9A-4E31-92CE-CA1AE6C70ACA}">
+  <ds:schemaRefs>
+    <ds:schemaRef ds:uri="http://schemas.openxmlformats.org/officeDocument/2006/bibliography"/>
+  </ds:schemaRefs>
+</ds:datastoreItem>
 </file>
</xml_diff>

<commit_message>
4.2 completed (not yet satisfactory)
</commit_message>
<xml_diff>
--- a/Tuning of ex4.docx
+++ b/Tuning of ex4.docx
@@ -13,7 +13,21 @@
         <w:rPr>
           <w:lang w:val="en-GB"/>
         </w:rPr>
-        <w:t>Bit more agressive z tha</w:t>
+        <w:t xml:space="preserve">Bit more </w:t>
+      </w:r>
+      <w:proofErr w:type="spellStart"/>
+      <w:r>
+        <w:rPr>
+          <w:lang w:val="en-GB"/>
+        </w:rPr>
+        <w:t>agressive</w:t>
+      </w:r>
+      <w:proofErr w:type="spellEnd"/>
+      <w:r>
+        <w:rPr>
+          <w:lang w:val="en-GB"/>
+        </w:rPr>
+        <w:t xml:space="preserve"> z tha</w:t>
       </w:r>
       <w:r>
         <w:rPr>
@@ -24,7 +38,15 @@
     </w:p>
     <w:p>
       <w:r>
-        <w:t>Q = [1 0 ; 0 10] (équivallent à diminuer R)</w:t>
+        <w:t>Q = [1 0 ; 0 10] (</w:t>
+      </w:r>
+      <w:proofErr w:type="spellStart"/>
+      <w:r>
+        <w:t>équivallent</w:t>
+      </w:r>
+      <w:proofErr w:type="spellEnd"/>
+      <w:r>
+        <w:t xml:space="preserve"> à diminuer R)</w:t>
       </w:r>
     </w:p>
     <w:p>
@@ -116,7 +138,21 @@
         <w:rPr>
           <w:lang w:val="en-GB"/>
         </w:rPr>
-        <w:t>More agressive weights o</w:t>
+        <w:t xml:space="preserve">More </w:t>
+      </w:r>
+      <w:proofErr w:type="spellStart"/>
+      <w:r>
+        <w:rPr>
+          <w:lang w:val="en-GB"/>
+        </w:rPr>
+        <w:t>agressive</w:t>
+      </w:r>
+      <w:proofErr w:type="spellEnd"/>
+      <w:r>
+        <w:rPr>
+          <w:lang w:val="en-GB"/>
+        </w:rPr>
+        <w:t xml:space="preserve"> weights o</w:t>
       </w:r>
       <w:r>
         <w:rPr>
@@ -135,7 +171,21 @@
         <w:rPr>
           <w:lang w:val="en-GB"/>
         </w:rPr>
-        <w:t>Q = [1 0 ; 0 100]</w:t>
+        <w:t xml:space="preserve">Q = [1 </w:t>
+      </w:r>
+      <w:proofErr w:type="gramStart"/>
+      <w:r>
+        <w:rPr>
+          <w:lang w:val="en-GB"/>
+        </w:rPr>
+        <w:t>0 ;</w:t>
+      </w:r>
+      <w:proofErr w:type="gramEnd"/>
+      <w:r>
+        <w:rPr>
+          <w:lang w:val="en-GB"/>
+        </w:rPr>
+        <w:t xml:space="preserve"> 0 100]</w:t>
       </w:r>
     </w:p>
     <w:p>
@@ -460,6 +510,12 @@
         <w:lastRenderedPageBreak/>
         <w:t>Soft constraints</w:t>
       </w:r>
+      <w:r>
+        <w:rPr>
+          <w:lang w:val="en-GB"/>
+        </w:rPr>
+        <w:t>, low z but good accuracy</w:t>
+      </w:r>
     </w:p>
     <w:p>
       <w:pPr>
@@ -665,6 +721,365 @@
           <w:lang w:val="en-GB"/>
         </w:rPr>
         <w:t>roll</w:t>
+      </w:r>
+    </w:p>
+    <w:p>
+      <w:pPr>
+        <w:rPr>
+          <w:lang w:val="en-GB"/>
+        </w:rPr>
+      </w:pPr>
+    </w:p>
+    <w:p>
+      <w:pPr>
+        <w:pStyle w:val="Heading1"/>
+        <w:rPr>
+          <w:lang w:val="en-GB"/>
+        </w:rPr>
+      </w:pPr>
+      <w:r>
+        <w:rPr>
+          <w:lang w:val="en-GB"/>
+        </w:rPr>
+        <w:lastRenderedPageBreak/>
+        <w:t>Soft constraints super heavy z</w:t>
+      </w:r>
+    </w:p>
+    <w:p>
+      <w:pPr>
+        <w:rPr>
+          <w:lang w:val="en-GB"/>
+        </w:rPr>
+      </w:pPr>
+      <w:r>
+        <w:rPr>
+          <w:lang w:val="en-GB"/>
+        </w:rPr>
+        <w:drawing>
+          <wp:inline distT="0" distB="0" distL="0" distR="0" wp14:anchorId="218DF755" wp14:editId="48C01015">
+            <wp:extent cx="5760720" cy="3157220"/>
+            <wp:effectExtent l="0" t="0" r="0" b="5080"/>
+            <wp:docPr id="14" name="Picture 14" descr="Graphical user interface, diagram, engineering drawing&#10;&#10;Description automatically generated"/>
+            <wp:cNvGraphicFramePr>
+              <a:graphicFrameLocks xmlns:a="http://schemas.openxmlformats.org/drawingml/2006/main" noChangeAspect="1"/>
+            </wp:cNvGraphicFramePr>
+            <a:graphic xmlns:a="http://schemas.openxmlformats.org/drawingml/2006/main">
+              <a:graphicData uri="http://schemas.openxmlformats.org/drawingml/2006/picture">
+                <pic:pic xmlns:pic="http://schemas.openxmlformats.org/drawingml/2006/picture">
+                  <pic:nvPicPr>
+                    <pic:cNvPr id="14" name="Picture 14" descr="Graphical user interface, diagram, engineering drawing&#10;&#10;Description automatically generated"/>
+                    <pic:cNvPicPr/>
+                  </pic:nvPicPr>
+                  <pic:blipFill>
+                    <a:blip r:embed="rId17"/>
+                    <a:stretch>
+                      <a:fillRect/>
+                    </a:stretch>
+                  </pic:blipFill>
+                  <pic:spPr>
+                    <a:xfrm>
+                      <a:off x="0" y="0"/>
+                      <a:ext cx="5760720" cy="3157220"/>
+                    </a:xfrm>
+                    <a:prstGeom prst="rect">
+                      <a:avLst/>
+                    </a:prstGeom>
+                  </pic:spPr>
+                </pic:pic>
+              </a:graphicData>
+            </a:graphic>
+          </wp:inline>
+        </w:drawing>
+      </w:r>
+      <w:r>
+        <w:rPr>
+          <w:lang w:val="en-GB"/>
+        </w:rPr>
+        <w:drawing>
+          <wp:inline distT="0" distB="0" distL="0" distR="0" wp14:anchorId="5D8858A4" wp14:editId="52BD6D95">
+            <wp:extent cx="2347163" cy="990686"/>
+            <wp:effectExtent l="0" t="0" r="0" b="0"/>
+            <wp:docPr id="15" name="Picture 15" descr="Text, letter&#10;&#10;Description automatically generated"/>
+            <wp:cNvGraphicFramePr>
+              <a:graphicFrameLocks xmlns:a="http://schemas.openxmlformats.org/drawingml/2006/main" noChangeAspect="1"/>
+            </wp:cNvGraphicFramePr>
+            <a:graphic xmlns:a="http://schemas.openxmlformats.org/drawingml/2006/main">
+              <a:graphicData uri="http://schemas.openxmlformats.org/drawingml/2006/picture">
+                <pic:pic xmlns:pic="http://schemas.openxmlformats.org/drawingml/2006/picture">
+                  <pic:nvPicPr>
+                    <pic:cNvPr id="15" name="Picture 15" descr="Text, letter&#10;&#10;Description automatically generated"/>
+                    <pic:cNvPicPr/>
+                  </pic:nvPicPr>
+                  <pic:blipFill>
+                    <a:blip r:embed="rId18"/>
+                    <a:stretch>
+                      <a:fillRect/>
+                    </a:stretch>
+                  </pic:blipFill>
+                  <pic:spPr>
+                    <a:xfrm>
+                      <a:off x="0" y="0"/>
+                      <a:ext cx="2347163" cy="990686"/>
+                    </a:xfrm>
+                    <a:prstGeom prst="rect">
+                      <a:avLst/>
+                    </a:prstGeom>
+                  </pic:spPr>
+                </pic:pic>
+              </a:graphicData>
+            </a:graphic>
+          </wp:inline>
+        </w:drawing>
+      </w:r>
+      <w:r>
+        <w:rPr>
+          <w:lang w:val="en-GB"/>
+        </w:rPr>
+        <w:t>z</w:t>
+      </w:r>
+    </w:p>
+    <w:p>
+      <w:pPr>
+        <w:rPr>
+          <w:lang w:val="en-GB"/>
+        </w:rPr>
+      </w:pPr>
+      <w:r>
+        <w:rPr>
+          <w:lang w:val="en-GB"/>
+        </w:rPr>
+        <w:drawing>
+          <wp:inline distT="0" distB="0" distL="0" distR="0" wp14:anchorId="6535258E" wp14:editId="42EEA768">
+            <wp:extent cx="3162574" cy="1348857"/>
+            <wp:effectExtent l="0" t="0" r="0" b="3810"/>
+            <wp:docPr id="16" name="Picture 16" descr="Text, letter&#10;&#10;Description automatically generated"/>
+            <wp:cNvGraphicFramePr>
+              <a:graphicFrameLocks xmlns:a="http://schemas.openxmlformats.org/drawingml/2006/main" noChangeAspect="1"/>
+            </wp:cNvGraphicFramePr>
+            <a:graphic xmlns:a="http://schemas.openxmlformats.org/drawingml/2006/main">
+              <a:graphicData uri="http://schemas.openxmlformats.org/drawingml/2006/picture">
+                <pic:pic xmlns:pic="http://schemas.openxmlformats.org/drawingml/2006/picture">
+                  <pic:nvPicPr>
+                    <pic:cNvPr id="16" name="Picture 16" descr="Text, letter&#10;&#10;Description automatically generated"/>
+                    <pic:cNvPicPr/>
+                  </pic:nvPicPr>
+                  <pic:blipFill>
+                    <a:blip r:embed="rId19"/>
+                    <a:stretch>
+                      <a:fillRect/>
+                    </a:stretch>
+                  </pic:blipFill>
+                  <pic:spPr>
+                    <a:xfrm>
+                      <a:off x="0" y="0"/>
+                      <a:ext cx="3162574" cy="1348857"/>
+                    </a:xfrm>
+                    <a:prstGeom prst="rect">
+                      <a:avLst/>
+                    </a:prstGeom>
+                  </pic:spPr>
+                </pic:pic>
+              </a:graphicData>
+            </a:graphic>
+          </wp:inline>
+        </w:drawing>
+      </w:r>
+      <w:proofErr w:type="spellStart"/>
+      <w:r>
+        <w:rPr>
+          <w:lang w:val="en-GB"/>
+        </w:rPr>
+        <w:t>xy</w:t>
+      </w:r>
+      <w:proofErr w:type="spellEnd"/>
+    </w:p>
+    <w:p>
+      <w:pPr>
+        <w:rPr>
+          <w:lang w:val="en-GB"/>
+        </w:rPr>
+      </w:pPr>
+      <w:r>
+        <w:rPr>
+          <w:lang w:val="en-GB"/>
+        </w:rPr>
+        <w:drawing>
+          <wp:inline distT="0" distB="0" distL="0" distR="0" wp14:anchorId="6C0B3C1F" wp14:editId="060E5E36">
+            <wp:extent cx="3002540" cy="1036410"/>
+            <wp:effectExtent l="0" t="0" r="7620" b="0"/>
+            <wp:docPr id="17" name="Picture 17" descr="Text, letter&#10;&#10;Description automatically generated"/>
+            <wp:cNvGraphicFramePr>
+              <a:graphicFrameLocks xmlns:a="http://schemas.openxmlformats.org/drawingml/2006/main" noChangeAspect="1"/>
+            </wp:cNvGraphicFramePr>
+            <a:graphic xmlns:a="http://schemas.openxmlformats.org/drawingml/2006/main">
+              <a:graphicData uri="http://schemas.openxmlformats.org/drawingml/2006/picture">
+                <pic:pic xmlns:pic="http://schemas.openxmlformats.org/drawingml/2006/picture">
+                  <pic:nvPicPr>
+                    <pic:cNvPr id="17" name="Picture 17" descr="Text, letter&#10;&#10;Description automatically generated"/>
+                    <pic:cNvPicPr/>
+                  </pic:nvPicPr>
+                  <pic:blipFill>
+                    <a:blip r:embed="rId20"/>
+                    <a:stretch>
+                      <a:fillRect/>
+                    </a:stretch>
+                  </pic:blipFill>
+                  <pic:spPr>
+                    <a:xfrm>
+                      <a:off x="0" y="0"/>
+                      <a:ext cx="3002540" cy="1036410"/>
+                    </a:xfrm>
+                    <a:prstGeom prst="rect">
+                      <a:avLst/>
+                    </a:prstGeom>
+                  </pic:spPr>
+                </pic:pic>
+              </a:graphicData>
+            </a:graphic>
+          </wp:inline>
+        </w:drawing>
+      </w:r>
+      <w:r>
+        <w:rPr>
+          <w:lang w:val="en-GB"/>
+        </w:rPr>
+        <w:t>roll</w:t>
+      </w:r>
+    </w:p>
+    <w:p>
+      <w:pPr>
+        <w:rPr>
+          <w:lang w:val="en-GB"/>
+        </w:rPr>
+      </w:pPr>
+    </w:p>
+    <w:p>
+      <w:pPr>
+        <w:rPr>
+          <w:lang w:val="en-GB"/>
+        </w:rPr>
+      </w:pPr>
+      <w:r>
+        <w:rPr>
+          <w:lang w:val="en-GB"/>
+        </w:rPr>
+        <w:br w:type="page"/>
+      </w:r>
+    </w:p>
+    <w:p>
+      <w:pPr>
+        <w:pStyle w:val="Heading1"/>
+        <w:rPr>
+          <w:lang w:val="en-GB"/>
+        </w:rPr>
+      </w:pPr>
+      <w:r>
+        <w:rPr>
+          <w:lang w:val="en-GB"/>
+        </w:rPr>
+        <w:lastRenderedPageBreak/>
+        <w:t>Low S = 1</w:t>
+      </w:r>
+    </w:p>
+    <w:p>
+      <w:pPr>
+        <w:pStyle w:val="Heading1"/>
+        <w:rPr>
+          <w:lang w:val="en-GB"/>
+        </w:rPr>
+      </w:pPr>
+      <w:r>
+        <w:rPr>
+          <w:lang w:val="en-GB"/>
+        </w:rPr>
+        <w:drawing>
+          <wp:inline distT="0" distB="0" distL="0" distR="0" wp14:anchorId="4DEBF636" wp14:editId="7C9B8F85">
+            <wp:extent cx="5760720" cy="3051175"/>
+            <wp:effectExtent l="0" t="0" r="0" b="0"/>
+            <wp:docPr id="18" name="Picture 18" descr="Graphical user interface, diagram, engineering drawing&#10;&#10;Description automatically generated"/>
+            <wp:cNvGraphicFramePr>
+              <a:graphicFrameLocks xmlns:a="http://schemas.openxmlformats.org/drawingml/2006/main" noChangeAspect="1"/>
+            </wp:cNvGraphicFramePr>
+            <a:graphic xmlns:a="http://schemas.openxmlformats.org/drawingml/2006/main">
+              <a:graphicData uri="http://schemas.openxmlformats.org/drawingml/2006/picture">
+                <pic:pic xmlns:pic="http://schemas.openxmlformats.org/drawingml/2006/picture">
+                  <pic:nvPicPr>
+                    <pic:cNvPr id="18" name="Picture 18" descr="Graphical user interface, diagram, engineering drawing&#10;&#10;Description automatically generated"/>
+                    <pic:cNvPicPr/>
+                  </pic:nvPicPr>
+                  <pic:blipFill>
+                    <a:blip r:embed="rId21"/>
+                    <a:stretch>
+                      <a:fillRect/>
+                    </a:stretch>
+                  </pic:blipFill>
+                  <pic:spPr>
+                    <a:xfrm>
+                      <a:off x="0" y="0"/>
+                      <a:ext cx="5760720" cy="3051175"/>
+                    </a:xfrm>
+                    <a:prstGeom prst="rect">
+                      <a:avLst/>
+                    </a:prstGeom>
+                  </pic:spPr>
+                </pic:pic>
+              </a:graphicData>
+            </a:graphic>
+          </wp:inline>
+        </w:drawing>
+      </w:r>
+      <w:r>
+        <w:rPr>
+          <w:lang w:val="en-GB"/>
+        </w:rPr>
+        <w:t>High S = 100</w:t>
+      </w:r>
+    </w:p>
+    <w:p>
+      <w:pPr>
+        <w:rPr>
+          <w:lang w:val="en-GB"/>
+        </w:rPr>
+      </w:pPr>
+      <w:r>
+        <w:rPr>
+          <w:lang w:val="en-GB"/>
+        </w:rPr>
+        <w:drawing>
+          <wp:inline distT="0" distB="0" distL="0" distR="0" wp14:anchorId="3613EA0F" wp14:editId="78015667">
+            <wp:extent cx="5760720" cy="3258185"/>
+            <wp:effectExtent l="0" t="0" r="0" b="0"/>
+            <wp:docPr id="19" name="Picture 19" descr="Diagram, engineering drawing&#10;&#10;Description automatically generated"/>
+            <wp:cNvGraphicFramePr>
+              <a:graphicFrameLocks xmlns:a="http://schemas.openxmlformats.org/drawingml/2006/main" noChangeAspect="1"/>
+            </wp:cNvGraphicFramePr>
+            <a:graphic xmlns:a="http://schemas.openxmlformats.org/drawingml/2006/main">
+              <a:graphicData uri="http://schemas.openxmlformats.org/drawingml/2006/picture">
+                <pic:pic xmlns:pic="http://schemas.openxmlformats.org/drawingml/2006/picture">
+                  <pic:nvPicPr>
+                    <pic:cNvPr id="19" name="Picture 19" descr="Diagram, engineering drawing&#10;&#10;Description automatically generated"/>
+                    <pic:cNvPicPr/>
+                  </pic:nvPicPr>
+                  <pic:blipFill>
+                    <a:blip r:embed="rId22"/>
+                    <a:stretch>
+                      <a:fillRect/>
+                    </a:stretch>
+                  </pic:blipFill>
+                  <pic:spPr>
+                    <a:xfrm>
+                      <a:off x="0" y="0"/>
+                      <a:ext cx="5760720" cy="3258185"/>
+                    </a:xfrm>
+                    <a:prstGeom prst="rect">
+                      <a:avLst/>
+                    </a:prstGeom>
+                  </pic:spPr>
+                </pic:pic>
+              </a:graphicData>
+            </a:graphic>
+          </wp:inline>
+        </w:drawing>
       </w:r>
     </w:p>
     <w:sectPr>

</xml_diff>